<commit_message>
Updated User Manual Instructions
</commit_message>
<xml_diff>
--- a/3.26.23/EmployeeDatabaseManagement-UpdatedVerison/EmployeeManagementDatabase/Documentation/User Manual.docx
+++ b/3.26.23/EmployeeDatabaseManagement-UpdatedVerison/EmployeeManagementDatabase/Documentation/User Manual.docx
@@ -97,7 +97,7 @@
         <w:rPr>
           <w:b/>
         </w:rPr>
-        <w:t>19</w:t>
+        <w:t>31</w:t>
       </w:r>
       <w:r>
         <w:rPr>
@@ -414,15 +414,7 @@
         </w:numPr>
       </w:pPr>
       <w:r>
-        <w:t xml:space="preserve">Upon reaching the application, </w:t>
-      </w:r>
-      <w:proofErr w:type="gramStart"/>
-      <w:r>
-        <w:t>user’s</w:t>
-      </w:r>
-      <w:proofErr w:type="gramEnd"/>
-      <w:r>
-        <w:t xml:space="preserve"> will see this landing page</w:t>
+        <w:t>Upon reaching the application, user’s will see this landing page</w:t>
       </w:r>
     </w:p>
     <w:p>
@@ -433,13 +425,8 @@
         </w:numPr>
       </w:pPr>
       <w:r>
-        <w:t xml:space="preserve">They will have the option to Login or register a new </w:t>
-      </w:r>
-      <w:proofErr w:type="gramStart"/>
-      <w:r>
-        <w:t>account</w:t>
-      </w:r>
-      <w:proofErr w:type="gramEnd"/>
+        <w:t>They will have the option to Login or register a new account</w:t>
+      </w:r>
     </w:p>
     <w:p/>
     <w:p>
@@ -505,13 +492,14 @@
         </w:numPr>
       </w:pPr>
       <w:r>
-        <w:t xml:space="preserve">Upon reaching the registration page the user will be prompted to enter an email, password, first, and last </w:t>
-      </w:r>
-      <w:proofErr w:type="gramStart"/>
-      <w:r>
-        <w:t>name</w:t>
-      </w:r>
-      <w:proofErr w:type="gramEnd"/>
+        <w:t xml:space="preserve">Upon reaching the registration page the user will be prompted to enter an </w:t>
+      </w:r>
+      <w:r>
+        <w:t>username</w:t>
+      </w:r>
+      <w:r>
+        <w:t>, password, first, and last name</w:t>
+      </w:r>
     </w:p>
     <w:p>
       <w:pPr>
@@ -524,13 +512,8 @@
         <w:t>Once entered the user will select the “sign up” button or if they mistakenly clicked registration they may click “Login here” if they already ha</w:t>
       </w:r>
       <w:r>
-        <w:t xml:space="preserve">ve an </w:t>
-      </w:r>
-      <w:proofErr w:type="gramStart"/>
-      <w:r>
-        <w:t>account</w:t>
-      </w:r>
-      <w:proofErr w:type="gramEnd"/>
+        <w:t>ve an account</w:t>
+      </w:r>
     </w:p>
     <w:p>
       <w:pPr>
@@ -584,15 +567,7 @@
         <w:jc w:val="center"/>
       </w:pPr>
       <w:r>
-        <w:t xml:space="preserve">Figure 3. Registration </w:t>
-      </w:r>
-      <w:proofErr w:type="spellStart"/>
-      <w:r>
-        <w:t>Succesful</w:t>
-      </w:r>
-      <w:proofErr w:type="spellEnd"/>
-      <w:r>
-        <w:t xml:space="preserve"> Page</w:t>
+        <w:t>Figure 3. Registration Succesful Page</w:t>
       </w:r>
     </w:p>
     <w:p>
@@ -608,21 +583,8 @@
         </w:numPr>
       </w:pPr>
       <w:r>
-        <w:t xml:space="preserve">Once clicking “sign up” users will reach a screen prompting them to login the </w:t>
-      </w:r>
-      <w:proofErr w:type="spellStart"/>
-      <w:r>
-        <w:t>the</w:t>
-      </w:r>
-      <w:proofErr w:type="spellEnd"/>
-      <w:r>
-        <w:t xml:space="preserve"> </w:t>
-      </w:r>
-      <w:proofErr w:type="gramStart"/>
-      <w:r>
-        <w:t>system</w:t>
-      </w:r>
-      <w:proofErr w:type="gramEnd"/>
+        <w:t>Once clicking “sign up” users will reach a screen prompting them to login the the system</w:t>
+      </w:r>
     </w:p>
     <w:p>
       <w:pPr>
@@ -692,93 +654,16 @@
         </w:numPr>
       </w:pPr>
       <w:r>
-        <w:t xml:space="preserve">Once on the login page users will sign in using their email and password associated with the account they </w:t>
+        <w:t xml:space="preserve">Once on the login page users will sign in using their </w:t>
+      </w:r>
+      <w:r>
+        <w:t>username</w:t>
+      </w:r>
+      <w:r>
+        <w:t xml:space="preserve"> and password associated with the account they </w:t>
       </w:r>
       <w:r>
         <w:t>registered.</w:t>
-      </w:r>
-    </w:p>
-    <w:p>
-      <w:pPr>
-        <w:numPr>
-          <w:ilvl w:val="0"/>
-          <w:numId w:val="3"/>
-        </w:numPr>
-      </w:pPr>
-      <w:r>
-        <w:t>As of 3.18.23-The user can login in using the following:</w:t>
-      </w:r>
-    </w:p>
-    <w:p>
-      <w:pPr>
-        <w:numPr>
-          <w:ilvl w:val="1"/>
-          <w:numId w:val="3"/>
-        </w:numPr>
-      </w:pPr>
-      <w:r>
-        <w:t>Admin Login</w:t>
-      </w:r>
-    </w:p>
-    <w:p>
-      <w:pPr>
-        <w:numPr>
-          <w:ilvl w:val="2"/>
-          <w:numId w:val="3"/>
-        </w:numPr>
-      </w:pPr>
-      <w:r>
-        <w:t>admin</w:t>
-      </w:r>
-    </w:p>
-    <w:p>
-      <w:pPr>
-        <w:numPr>
-          <w:ilvl w:val="2"/>
-          <w:numId w:val="3"/>
-        </w:numPr>
-      </w:pPr>
-      <w:r>
-        <w:t>admin</w:t>
-      </w:r>
-    </w:p>
-    <w:p>
-      <w:pPr>
-        <w:numPr>
-          <w:ilvl w:val="1"/>
-          <w:numId w:val="3"/>
-        </w:numPr>
-      </w:pPr>
-      <w:r>
-        <w:t>User</w:t>
-      </w:r>
-      <w:r>
-        <w:t xml:space="preserve"> </w:t>
-      </w:r>
-      <w:r>
-        <w:t>Login</w:t>
-      </w:r>
-    </w:p>
-    <w:p>
-      <w:pPr>
-        <w:numPr>
-          <w:ilvl w:val="2"/>
-          <w:numId w:val="3"/>
-        </w:numPr>
-      </w:pPr>
-      <w:r>
-        <w:t>user</w:t>
-      </w:r>
-    </w:p>
-    <w:p>
-      <w:pPr>
-        <w:numPr>
-          <w:ilvl w:val="2"/>
-          <w:numId w:val="3"/>
-        </w:numPr>
-      </w:pPr>
-      <w:r>
-        <w:t>password</w:t>
       </w:r>
     </w:p>
     <w:p>
@@ -828,7 +713,10 @@
         <w:jc w:val="center"/>
       </w:pPr>
       <w:r>
-        <w:t>Figure 5. Application Dashboard</w:t>
+        <w:t xml:space="preserve">Figure 5. </w:t>
+      </w:r>
+      <w:r>
+        <w:t>Application Dashboard</w:t>
       </w:r>
     </w:p>
     <w:p>
@@ -844,18 +732,7 @@
         </w:numPr>
       </w:pPr>
       <w:r>
-        <w:t>Once logged in, users will be sent to the dashboard. On this page users can see what today’s date is, if</w:t>
-      </w:r>
-      <w:r>
-        <w:t xml:space="preserve"> they are clocked in currently and how many </w:t>
-      </w:r>
-      <w:proofErr w:type="gramStart"/>
-      <w:r>
-        <w:t>hours</w:t>
-      </w:r>
-      <w:proofErr w:type="gramEnd"/>
-      <w:r>
-        <w:t xml:space="preserve"> they have worked this pay period</w:t>
+        <w:t>Once logged in, users will be sent to the dashboard. On this page users can see what today’s date is, if they are clocked in currently and how many hours they have worked this pay period</w:t>
       </w:r>
     </w:p>
     <w:p>
@@ -866,18 +743,10 @@
         </w:numPr>
       </w:pPr>
       <w:r>
-        <w:t xml:space="preserve">If users hover their mouse over the menu button. A dropdown menu will appear showing users their different options within the </w:t>
-      </w:r>
-      <w:proofErr w:type="gramStart"/>
-      <w:r>
-        <w:t>application</w:t>
-      </w:r>
-      <w:proofErr w:type="gramEnd"/>
-      <w:r>
-        <w:t xml:space="preserve"> </w:t>
-      </w:r>
-      <w:r>
-        <w:t xml:space="preserve"> </w:t>
+        <w:t>If users hover their mouse over the menu butto</w:t>
+      </w:r>
+      <w:r>
+        <w:t xml:space="preserve">n. A dropdown menu will appear showing users their different options within the application  </w:t>
       </w:r>
     </w:p>
     <w:sectPr>

</xml_diff>